<commit_message>
ajout du Word rapport
</commit_message>
<xml_diff>
--- a/results/Report_RATP_Project.docx
+++ b/results/Report_RATP_Project.docx
@@ -307,7 +307,15 @@
                         <w:sz w:val="40"/>
                         <w:szCs w:val="40"/>
                       </w:rPr>
-                      <w:t>Graph &amp; Algorythm</w:t>
+                      <w:t xml:space="preserve">Graph &amp; </w:t>
+                    </w:r>
+                    <w:r>
+                      <w:rPr>
+                        <w:color w:val="FFFFFF" w:themeColor="background1"/>
+                        <w:sz w:val="40"/>
+                        <w:szCs w:val="40"/>
+                      </w:rPr>
+                      <w:t>Algorithme</w:t>
                     </w:r>
                   </w:sdtContent>
                 </w:sdt>
@@ -373,7 +381,7 @@
                     <w:sz w:val="26"/>
                     <w:szCs w:val="26"/>
                   </w:rPr>
-                  <w:t>Pierre VALENTIN</w:t>
+                  <w:t>Sami ABOUT</w:t>
                 </w:r>
               </w:p>
               <w:p>
@@ -392,7 +400,7 @@
                     <w:sz w:val="26"/>
                     <w:szCs w:val="26"/>
                   </w:rPr>
-                  <w:t>Sami ABOUT</w:t>
+                  <w:t>Pierre VALENTIN</w:t>
                 </w:r>
               </w:p>
               <w:p>
@@ -694,12 +702,34 @@
     </w:p>
     <w:p>
       <w:pPr>
+        <w:pStyle w:val="Titre1"/>
         <w:rPr>
           <w:rStyle w:val="Emphaseple"/>
         </w:rPr>
       </w:pPr>
+      <w:r>
+        <w:rPr>
+          <w:rStyle w:val="Emphaseple"/>
+        </w:rPr>
+        <w:t>Str</w:t>
+      </w:r>
       <w:bookmarkStart w:id="0" w:name="_GoBack"/>
       <w:bookmarkEnd w:id="0"/>
+    </w:p>
+    <w:p>
+      <w:pPr>
+        <w:spacing w:after="200" w:line="276" w:lineRule="auto"/>
+        <w:rPr>
+          <w:rStyle w:val="Emphaseple"/>
+        </w:rPr>
+      </w:pPr>
+    </w:p>
+    <w:p>
+      <w:pPr>
+        <w:rPr>
+          <w:rStyle w:val="Emphaseple"/>
+        </w:rPr>
+      </w:pPr>
     </w:p>
     <w:sectPr>
       <w:headerReference w:type="even" r:id="rId12"/>
@@ -2937,6 +2967,7 @@
   </w:compat>
   <w:rsids>
     <w:rsidRoot w:val="00FC05E8"/>
+    <w:rsid w:val="008F1D6A"/>
     <w:rsid w:val="00B95697"/>
     <w:rsid w:val="00C46776"/>
     <w:rsid w:val="00FC05E8"/>
@@ -3812,15 +3843,6 @@
 </file>
 
 <file path=customXml/item2.xml><?xml version="1.0" encoding="utf-8"?>
-<?mso-contentType ?>
-<FormTemplates xmlns="http://schemas.microsoft.com/sharepoint/v3/contenttype/forms">
-  <Display>DocumentLibraryForm</Display>
-  <Edit>AssetEditForm</Edit>
-  <New>DocumentLibraryForm</New>
-</FormTemplates>
-</file>
-
-<file path=customXml/item3.xml><?xml version="1.0" encoding="utf-8"?>
 <outs:outSpaceData xmlns:outs="http://schemas.microsoft.com/office/2009/outspace/metadata">
   <outs:relatedDates/>
   <outs:relatedDocuments/>
@@ -3828,6 +3850,15 @@
   <propertyMetadataList xmlns="http://schemas.microsoft.com/office/2009/outspace/metadata"/>
   <outs:corruptMetadataWasLost/>
 </outs:outSpaceData>
+</file>
+
+<file path=customXml/item3.xml><?xml version="1.0" encoding="utf-8"?>
+<?mso-contentType ?>
+<FormTemplates xmlns="http://schemas.microsoft.com/sharepoint/v3/contenttype/forms">
+  <Display>DocumentLibraryForm</Display>
+  <Edit>AssetEditForm</Edit>
+  <New>DocumentLibraryForm</New>
+</FormTemplates>
 </file>
 
 <file path=customXml/itemProps1.xml><?xml version="1.0" encoding="utf-8"?>
@@ -3839,17 +3870,17 @@
 </file>
 
 <file path=customXml/itemProps2.xml><?xml version="1.0" encoding="utf-8"?>
+<ds:datastoreItem xmlns:ds="http://schemas.openxmlformats.org/officeDocument/2006/customXml" ds:itemID="{00D242DE-FD3E-4AF6-B22B-0478C246FE4F}">
+  <ds:schemaRefs>
+    <ds:schemaRef ds:uri="http://schemas.microsoft.com/office/2009/outspace/metadata"/>
+  </ds:schemaRefs>
+</ds:datastoreItem>
+</file>
+
+<file path=customXml/itemProps3.xml><?xml version="1.0" encoding="utf-8"?>
 <ds:datastoreItem xmlns:ds="http://schemas.openxmlformats.org/officeDocument/2006/customXml" ds:itemID="{C51A7D67-D648-4B75-A4AF-60AAA0A38EA2}">
   <ds:schemaRefs>
     <ds:schemaRef ds:uri="http://schemas.microsoft.com/sharepoint/v3/contenttype/forms"/>
   </ds:schemaRefs>
 </ds:datastoreItem>
-</file>
-
-<file path=customXml/itemProps3.xml><?xml version="1.0" encoding="utf-8"?>
-<ds:datastoreItem xmlns:ds="http://schemas.openxmlformats.org/officeDocument/2006/customXml" ds:itemID="{00D242DE-FD3E-4AF6-B22B-0478C246FE4F}">
-  <ds:schemaRefs>
-    <ds:schemaRef ds:uri="http://schemas.microsoft.com/office/2009/outspace/metadata"/>
-  </ds:schemaRefs>
-</ds:datastoreItem>
 </file>
</xml_diff>